<commit_message>
Update documentation files in Fase 2, including Pruebas y Validación, Retrospective Report, Actas de Reuniones Técnicas, Requisitos No Funcionales, and Plan de Despliegue.
</commit_message>
<xml_diff>
--- a/Fase 2/Evidencias Proyecto/Evidencias de documentación/Evidencia .2/10. Pruebas y Validación.docx
+++ b/Fase 2/Evidencias Proyecto/Evidencias de documentación/Evidencia .2/10. Pruebas y Validación.docx
@@ -255,30 +255,30 @@
           <w:sz w:val="48"/>
           <w:szCs w:val="48"/>
         </w:rPr>
-        <w:t>Definition of Done para el Proyecto</w:t>
-      </w:r>
-    </w:p>
-    <w:p>
-      <w:pPr>
-        <w:pStyle w:val="normal1"/>
-        <w:spacing w:lineRule="auto" w:line="240" w:before="0" w:after="0"/>
-        <w:jc w:val="right"/>
+        <w:t>plan de pruebas</w:t>
+      </w:r>
+      <w:r>
         <w:rPr>
           <w:b/>
           <w:color w:val="000000"/>
           <w:sz w:val="48"/>
           <w:szCs w:val="48"/>
         </w:rPr>
-      </w:pPr>
-      <w:r>
+        <w:t xml:space="preserve"> para el Proyecto</w:t>
+      </w:r>
+    </w:p>
+    <w:p>
+      <w:pPr>
+        <w:pStyle w:val="normal1"/>
+        <w:spacing w:lineRule="auto" w:line="240" w:before="0" w:after="0"/>
+        <w:jc w:val="right"/>
         <w:rPr>
           <w:b/>
           <w:color w:val="000000"/>
           <w:sz w:val="48"/>
           <w:szCs w:val="48"/>
         </w:rPr>
-        <w:t xml:space="preserve"> “</w:t>
-      </w:r>
+      </w:pPr>
       <w:r>
         <w:rPr>
           <w:b/>
@@ -286,6 +286,15 @@
           <w:sz w:val="48"/>
           <w:szCs w:val="48"/>
         </w:rPr>
+        <w:t xml:space="preserve"> “</w:t>
+      </w:r>
+      <w:r>
+        <w:rPr>
+          <w:b/>
+          <w:color w:val="000000"/>
+          <w:sz w:val="48"/>
+          <w:szCs w:val="48"/>
+        </w:rPr>
         <w:t>Mediconecta ”</w:t>
       </w:r>
     </w:p>
@@ -694,112 +703,6 @@
           <w:b/>
           <w:color w:val="365F91"/>
         </w:rPr>
-      </w:r>
-    </w:p>
-    <w:p>
-      <w:pPr>
-        <w:pStyle w:val="normal1"/>
-        <w:spacing w:lineRule="auto" w:line="240" w:before="0" w:after="0"/>
-        <w:rPr>
-          <w:b/>
-          <w:color w:val="365F91"/>
-        </w:rPr>
-      </w:pPr>
-      <w:r>
-        <w:rPr>
-          <w:b/>
-          <w:color w:val="365F91"/>
-        </w:rPr>
-      </w:r>
-    </w:p>
-    <w:p>
-      <w:pPr>
-        <w:pStyle w:val="normal1"/>
-        <w:spacing w:lineRule="auto" w:line="240" w:before="0" w:after="0"/>
-        <w:rPr>
-          <w:color w:val="000000"/>
-          <w:sz w:val="24"/>
-          <w:szCs w:val="24"/>
-        </w:rPr>
-      </w:pPr>
-      <w:bookmarkStart w:id="0" w:name="_heading=h.gjdgxs"/>
-      <w:bookmarkEnd w:id="0"/>
-      <w:r>
-        <w:rPr>
-          <w:b/>
-          <w:color w:val="365F91"/>
-          <w:sz w:val="32"/>
-          <w:szCs w:val="32"/>
-        </w:rPr>
-        <w:t>Tabla de contenido</w:t>
-      </w:r>
-    </w:p>
-    <w:p>
-      <w:pPr>
-        <w:pStyle w:val="normal1"/>
-        <w:rPr>
-          <w:color w:val="000000"/>
-          <w:sz w:val="24"/>
-          <w:szCs w:val="24"/>
-        </w:rPr>
-      </w:pPr>
-      <w:r>
-        <w:rPr>
-          <w:color w:val="000000"/>
-          <w:sz w:val="24"/>
-          <w:szCs w:val="24"/>
-        </w:rPr>
-      </w:r>
-    </w:p>
-    <w:p>
-      <w:pPr>
-        <w:pStyle w:val="normal1"/>
-        <w:keepNext w:val="true"/>
-        <w:keepLines/>
-        <w:pageBreakBefore w:val="false"/>
-        <w:widowControl/>
-        <w:shd w:val="clear" w:fill="auto"/>
-        <w:spacing w:lineRule="auto" w:line="276" w:before="480" w:after="0"/>
-        <w:ind w:hanging="0" w:left="0" w:right="0"/>
-        <w:jc w:val="left"/>
-        <w:rPr>
-          <w:rFonts w:ascii="Cambria" w:hAnsi="Cambria" w:eastAsia="Cambria" w:cs="Cambria"/>
-          <w:b/>
-          <w:i w:val="false"/>
-          <w:i w:val="false"/>
-          <w:caps w:val="false"/>
-          <w:smallCaps w:val="false"/>
-          <w:strike w:val="false"/>
-          <w:dstrike w:val="false"/>
-          <w:color w:val="366091"/>
-          <w:position w:val="0"/>
-          <w:sz w:val="28"/>
-          <w:sz w:val="28"/>
-          <w:szCs w:val="28"/>
-          <w:u w:val="none"/>
-          <w:shd w:fill="auto" w:val="clear"/>
-          <w:vertAlign w:val="baseline"/>
-        </w:rPr>
-      </w:pPr>
-      <w:r>
-        <w:rPr>
-          <w:rFonts w:eastAsia="Cambria" w:cs="Cambria" w:ascii="Cambria" w:hAnsi="Cambria"/>
-          <w:b/>
-          <w:i w:val="false"/>
-          <w:caps w:val="false"/>
-          <w:smallCaps w:val="false"/>
-          <w:strike w:val="false"/>
-          <w:dstrike w:val="false"/>
-          <w:color w:val="366091"/>
-          <w:position w:val="0"/>
-          <w:sz w:val="28"/>
-          <w:sz w:val="28"/>
-          <w:szCs w:val="28"/>
-          <w:u w:val="none"/>
-          <w:shd w:fill="auto" w:val="clear"/>
-          <w:vertAlign w:val="baseline"/>
-        </w:rPr>
-        <w:t>Contenido</w:t>
       </w:r>
     </w:p>
     <w:sdt>
@@ -812,132 +715,48 @@
       <w:sdtContent>
         <w:p>
           <w:pPr>
-            <w:pStyle w:val="normal1"/>
-            <w:keepNext w:val="false"/>
-            <w:keepLines w:val="false"/>
-            <w:pageBreakBefore w:val="false"/>
-            <w:widowControl/>
+            <w:pStyle w:val="TOCHeading"/>
+            <w:rPr>
+              <w:lang w:val="es-ES"/>
+            </w:rPr>
+          </w:pPr>
+          <w:r>
+            <w:rPr>
+              <w:lang w:val="es-ES"/>
+            </w:rPr>
+            <w:t>Indice</w:t>
+          </w:r>
+        </w:p>
+        <w:p>
+          <w:pPr>
+            <w:pStyle w:val="TOC1"/>
             <w:tabs>
               <w:tab w:val="clear" w:pos="720"/>
-              <w:tab w:val="right" w:pos="8828" w:leader="none"/>
+              <w:tab w:val="right" w:pos="9263" w:leader="dot"/>
             </w:tabs>
-            <w:spacing w:lineRule="auto" w:line="276" w:before="0" w:after="100"/>
-            <w:ind w:hanging="0" w:left="0" w:right="0"/>
-            <w:jc w:val="left"/>
-            <w:rPr>
-              <w:rFonts w:ascii="Calibri" w:hAnsi="Calibri" w:eastAsia="Calibri" w:cs="Calibri"/>
-              <w:b w:val="false"/>
-              <w:i w:val="false"/>
-              <w:i w:val="false"/>
-              <w:caps w:val="false"/>
-              <w:smallCaps w:val="false"/>
-              <w:strike w:val="false"/>
-              <w:dstrike w:val="false"/>
-              <w:color w:val="000000"/>
-              <w:position w:val="0"/>
-              <w:sz w:val="22"/>
-              <w:sz w:val="22"/>
-              <w:szCs w:val="22"/>
-              <w:u w:val="none"/>
-              <w:shd w:fill="auto" w:val="clear"/>
-              <w:vertAlign w:val="baseline"/>
-            </w:rPr>
+            <w:rPr/>
           </w:pPr>
           <w:r>
             <w:fldChar w:fldCharType="begin"/>
           </w:r>
           <w:r>
             <w:rPr>
-              <w:webHidden/>
               <w:rStyle w:val="Enlacedelndice"/>
-              <w:smallCaps w:val="false"/>
-              <w:caps w:val="false"/>
-              <w:dstrike w:val="false"/>
-              <w:strike w:val="false"/>
-              <w:vertAlign w:val="baseline"/>
-              <w:position w:val="0"/>
-              <w:sz w:val="22"/>
-              <w:sz w:val="22"/>
-              <w:i w:val="false"/>
-              <w:u w:val="none"/>
-              <w:b w:val="false"/>
-              <w:shd w:fill="auto" w:val="clear"/>
-              <w:szCs w:val="22"/>
-              <w:vanish w:val="false"/>
-              <w:rFonts w:eastAsia="Calibri" w:cs="Calibri"/>
-              <w:color w:val="000000"/>
             </w:rPr>
-            <w:instrText xml:space="preserve"> TOC \z \o "1-9" \u \h</w:instrText>
+            <w:instrText xml:space="preserve"> TOC \f \o "1-9" \h</w:instrText>
           </w:r>
           <w:r>
             <w:rPr>
-              <w:webHidden/>
               <w:rStyle w:val="Enlacedelndice"/>
-              <w:smallCaps w:val="false"/>
-              <w:caps w:val="false"/>
-              <w:dstrike w:val="false"/>
-              <w:strike w:val="false"/>
-              <w:vertAlign w:val="baseline"/>
-              <w:position w:val="0"/>
-              <w:sz w:val="22"/>
-              <w:sz w:val="22"/>
-              <w:i w:val="false"/>
-              <w:u w:val="none"/>
-              <w:b w:val="false"/>
-              <w:shd w:fill="auto" w:val="clear"/>
-              <w:szCs w:val="22"/>
-              <w:vanish w:val="false"/>
-              <w:rFonts w:eastAsia="Calibri" w:cs="Calibri"/>
-              <w:color w:val="000000"/>
             </w:rPr>
             <w:fldChar w:fldCharType="separate"/>
           </w:r>
-          <w:hyperlink w:anchor="_heading=h.1fob9te">
-            <w:bookmarkStart w:id="1" w:name="_heading=h.30j0zll"/>
-            <w:bookmarkEnd w:id="1"/>
-            <w:r>
-              <w:rPr>
-                <w:webHidden/>
+          <w:hyperlink w:anchor="__RefHeading___Toc8590_3527265554">
+            <w:r>
+              <w:rPr>
                 <w:rStyle w:val="Enlacedelndice"/>
-                <w:rFonts w:eastAsia="Calibri" w:cs="Calibri"/>
-                <w:b w:val="false"/>
-                <w:i w:val="false"/>
-                <w:caps w:val="false"/>
-                <w:smallCaps w:val="false"/>
-                <w:strike w:val="false"/>
-                <w:dstrike w:val="false"/>
-                <w:vanish w:val="false"/>
-                <w:color w:val="000000"/>
-                <w:position w:val="0"/>
-                <w:sz w:val="22"/>
-                <w:sz w:val="22"/>
-                <w:szCs w:val="22"/>
-                <w:u w:val="none"/>
-                <w:shd w:fill="auto" w:val="clear"/>
-                <w:vertAlign w:val="baseline"/>
               </w:rPr>
               <w:t>Datos del documento</w:t>
-            </w:r>
-            <w:r>
-              <w:rPr>
-                <w:rStyle w:val="Enlacedelndice"/>
-                <w:rFonts w:eastAsia="Calibri" w:cs="Calibri"/>
-                <w:b w:val="false"/>
-                <w:i w:val="false"/>
-                <w:caps w:val="false"/>
-                <w:smallCaps w:val="false"/>
-                <w:strike w:val="false"/>
-                <w:dstrike w:val="false"/>
-                <w:vanish w:val="false"/>
-                <w:color w:val="000000"/>
-                <w:position w:val="0"/>
-                <w:sz w:val="22"/>
-                <w:sz w:val="22"/>
-                <w:szCs w:val="22"/>
-                <w:u w:val="none"/>
-                <w:shd w:fill="auto" w:val="clear"/>
-                <w:vertAlign w:val="baseline"/>
-              </w:rPr>
               <w:tab/>
               <w:t>3</w:t>
             </w:r>
@@ -945,61 +764,19 @@
         </w:p>
         <w:p>
           <w:pPr>
-            <w:pStyle w:val="normal1"/>
-            <w:keepNext w:val="false"/>
-            <w:keepLines w:val="false"/>
-            <w:pageBreakBefore w:val="false"/>
-            <w:widowControl/>
-            <w:shd w:val="clear" w:fill="auto"/>
+            <w:pStyle w:val="TOC2"/>
             <w:tabs>
               <w:tab w:val="clear" w:pos="720"/>
-              <w:tab w:val="right" w:pos="8828" w:leader="none"/>
+              <w:tab w:val="right" w:pos="9263" w:leader="dot"/>
             </w:tabs>
-            <w:spacing w:lineRule="auto" w:line="276" w:before="0" w:after="100"/>
-            <w:ind w:hanging="0" w:left="0" w:right="0"/>
-            <w:jc w:val="left"/>
-            <w:rPr>
-              <w:rFonts w:ascii="Calibri" w:hAnsi="Calibri" w:eastAsia="Calibri" w:cs="Calibri"/>
-              <w:b w:val="false"/>
-              <w:i w:val="false"/>
-              <w:i w:val="false"/>
-              <w:caps w:val="false"/>
-              <w:smallCaps w:val="false"/>
-              <w:strike w:val="false"/>
-              <w:dstrike w:val="false"/>
-              <w:color w:val="000000"/>
-              <w:position w:val="0"/>
-              <w:sz w:val="22"/>
-              <w:sz w:val="22"/>
-              <w:szCs w:val="22"/>
-              <w:u w:val="none"/>
-              <w:shd w:fill="auto" w:val="clear"/>
-              <w:vertAlign w:val="baseline"/>
-            </w:rPr>
+            <w:rPr/>
           </w:pPr>
-          <w:hyperlink w:anchor="_heading=h.tyjcwt">
-            <w:r>
-              <w:rPr>
-                <w:webHidden/>
+          <w:hyperlink w:anchor="__RefHeading___Toc8592_3527265554">
+            <w:r>
+              <w:rPr>
                 <w:rStyle w:val="Enlacedelndice"/>
-                <w:rFonts w:eastAsia="Calibri" w:cs="Calibri"/>
-                <w:b w:val="false"/>
-                <w:i w:val="false"/>
-                <w:caps w:val="false"/>
-                <w:smallCaps w:val="false"/>
-                <w:strike w:val="false"/>
-                <w:dstrike w:val="false"/>
-                <w:vanish w:val="false"/>
-                <w:color w:val="000000"/>
-                <w:position w:val="0"/>
-                <w:sz w:val="22"/>
-                <w:sz w:val="22"/>
-                <w:szCs w:val="22"/>
-                <w:u w:val="none"/>
-                <w:shd w:fill="auto" w:val="clear"/>
-                <w:vertAlign w:val="baseline"/>
-              </w:rPr>
-              <w:t>Épicas para el proyecto “ nombre del proyecto”</w:t>
+              </w:rPr>
+              <w:t>1. Introducción</w:t>
               <w:tab/>
               <w:t>4</w:t>
             </w:r>
@@ -1007,146 +784,126 @@
         </w:p>
         <w:p>
           <w:pPr>
-            <w:pStyle w:val="normal1"/>
-            <w:keepNext w:val="false"/>
-            <w:keepLines w:val="false"/>
-            <w:pageBreakBefore w:val="false"/>
-            <w:widowControl/>
-            <w:shd w:val="clear" w:fill="auto"/>
+            <w:pStyle w:val="TOC2"/>
             <w:tabs>
               <w:tab w:val="clear" w:pos="720"/>
-              <w:tab w:val="right" w:pos="8828" w:leader="none"/>
+              <w:tab w:val="right" w:pos="9263" w:leader="dot"/>
             </w:tabs>
-            <w:spacing w:lineRule="auto" w:line="276" w:before="0" w:after="100"/>
-            <w:ind w:hanging="0" w:left="0" w:right="0"/>
-            <w:jc w:val="left"/>
-            <w:rPr>
-              <w:rFonts w:ascii="Calibri" w:hAnsi="Calibri" w:eastAsia="Calibri" w:cs="Calibri"/>
-              <w:b w:val="false"/>
-              <w:i w:val="false"/>
-              <w:i w:val="false"/>
-              <w:caps w:val="false"/>
-              <w:smallCaps w:val="false"/>
-              <w:strike w:val="false"/>
-              <w:dstrike w:val="false"/>
-              <w:color w:val="000000"/>
-              <w:position w:val="0"/>
-              <w:sz w:val="22"/>
-              <w:sz w:val="22"/>
-              <w:szCs w:val="22"/>
-              <w:u w:val="none"/>
-              <w:shd w:fill="auto" w:val="clear"/>
-              <w:vertAlign w:val="baseline"/>
-            </w:rPr>
+            <w:rPr/>
           </w:pPr>
-          <w:hyperlink w:anchor="_heading=h.3dy6vkm">
-            <w:r>
-              <w:rPr>
-                <w:webHidden/>
+          <w:hyperlink w:anchor="__RefHeading___Toc8594_3527265554">
+            <w:r>
+              <w:rPr>
                 <w:rStyle w:val="Enlacedelndice"/>
-                <w:rFonts w:eastAsia="Calibri" w:cs="Calibri"/>
-                <w:b w:val="false"/>
-                <w:i w:val="false"/>
-                <w:caps w:val="false"/>
-                <w:smallCaps w:val="false"/>
-                <w:strike w:val="false"/>
-                <w:dstrike w:val="false"/>
-                <w:vanish w:val="false"/>
-                <w:color w:val="000000"/>
-                <w:position w:val="0"/>
-                <w:sz w:val="22"/>
-                <w:sz w:val="22"/>
-                <w:szCs w:val="22"/>
-                <w:u w:val="none"/>
-                <w:shd w:fill="auto" w:val="clear"/>
-                <w:vertAlign w:val="baseline"/>
-              </w:rPr>
-              <w:t>Priorización de Épicas</w:t>
+              </w:rPr>
+              <w:t>2. Objetivos de las Pruebas</w:t>
               <w:tab/>
-              <w:t>4</w:t>
+              <w:t>5</w:t>
             </w:r>
           </w:hyperlink>
         </w:p>
         <w:p>
           <w:pPr>
-            <w:pStyle w:val="normal1"/>
-            <w:keepNext w:val="false"/>
-            <w:keepLines w:val="false"/>
-            <w:pageBreakBefore w:val="false"/>
-            <w:widowControl/>
-            <w:shd w:val="clear" w:fill="auto"/>
+            <w:pStyle w:val="TOC2"/>
             <w:tabs>
               <w:tab w:val="clear" w:pos="720"/>
-              <w:tab w:val="right" w:pos="8828" w:leader="none"/>
+              <w:tab w:val="right" w:pos="9263" w:leader="dot"/>
             </w:tabs>
-            <w:spacing w:lineRule="auto" w:line="276" w:before="0" w:after="100"/>
-            <w:ind w:hanging="0" w:left="0" w:right="0"/>
-            <w:jc w:val="left"/>
-            <w:rPr>
-              <w:rFonts w:ascii="Calibri" w:hAnsi="Calibri" w:eastAsia="Calibri" w:cs="Calibri"/>
-              <w:b w:val="false"/>
-              <w:i w:val="false"/>
-              <w:i w:val="false"/>
-              <w:caps w:val="false"/>
-              <w:smallCaps w:val="false"/>
-              <w:strike w:val="false"/>
-              <w:dstrike w:val="false"/>
-              <w:color w:val="000000"/>
-              <w:position w:val="0"/>
-              <w:sz w:val="22"/>
-              <w:sz w:val="22"/>
-              <w:szCs w:val="22"/>
-              <w:u w:val="none"/>
-              <w:shd w:fill="auto" w:val="clear"/>
-              <w:vertAlign w:val="baseline"/>
-            </w:rPr>
+            <w:rPr/>
           </w:pPr>
-          <w:hyperlink w:anchor="_heading=h.1t3h5sf">
-            <w:r>
-              <w:rPr>
-                <w:webHidden/>
+          <w:hyperlink w:anchor="__RefHeading___Toc8596_3527265554">
+            <w:r>
+              <w:rPr>
                 <w:rStyle w:val="Enlacedelndice"/>
-                <w:rFonts w:eastAsia="Calibri" w:cs="Calibri"/>
-                <w:b w:val="false"/>
-                <w:i w:val="false"/>
-                <w:caps w:val="false"/>
-                <w:smallCaps w:val="false"/>
-                <w:strike w:val="false"/>
-                <w:dstrike w:val="false"/>
-                <w:vanish w:val="false"/>
-                <w:color w:val="000000"/>
-                <w:position w:val="0"/>
-                <w:sz w:val="22"/>
-                <w:sz w:val="22"/>
-                <w:szCs w:val="22"/>
-                <w:u w:val="none"/>
-                <w:shd w:fill="auto" w:val="clear"/>
-                <w:vertAlign w:val="baseline"/>
-              </w:rPr>
-              <w:t>Definición de Historias de Usuario</w:t>
+              </w:rPr>
+              <w:t>3. Tipos de Pruebas</w:t>
               <w:tab/>
-              <w:t>5</w:t>
+              <w:t>6</w:t>
+            </w:r>
+          </w:hyperlink>
+        </w:p>
+        <w:p>
+          <w:pPr>
+            <w:pStyle w:val="TOC2"/>
+            <w:tabs>
+              <w:tab w:val="clear" w:pos="720"/>
+              <w:tab w:val="right" w:pos="9263" w:leader="dot"/>
+            </w:tabs>
+            <w:rPr/>
+          </w:pPr>
+          <w:hyperlink w:anchor="__RefHeading___Toc8598_3527265554">
+            <w:r>
+              <w:rPr>
+                <w:rStyle w:val="Enlacedelndice"/>
+              </w:rPr>
+              <w:t>4. Criterios de Aceptación</w:t>
+              <w:tab/>
+              <w:t>8</w:t>
+            </w:r>
+          </w:hyperlink>
+        </w:p>
+        <w:p>
+          <w:pPr>
+            <w:pStyle w:val="TOC2"/>
+            <w:tabs>
+              <w:tab w:val="clear" w:pos="720"/>
+              <w:tab w:val="right" w:pos="9263" w:leader="dot"/>
+            </w:tabs>
+            <w:rPr/>
+          </w:pPr>
+          <w:hyperlink w:anchor="__RefHeading___Toc8600_3527265554">
+            <w:r>
+              <w:rPr>
+                <w:rStyle w:val="Enlacedelndice"/>
+              </w:rPr>
+              <w:t>5. Plan de Ejecución de Pruebas</w:t>
+              <w:tab/>
+              <w:t>9</w:t>
+            </w:r>
+          </w:hyperlink>
+        </w:p>
+        <w:p>
+          <w:pPr>
+            <w:pStyle w:val="TOC2"/>
+            <w:tabs>
+              <w:tab w:val="clear" w:pos="720"/>
+              <w:tab w:val="right" w:pos="9263" w:leader="dot"/>
+            </w:tabs>
+            <w:rPr/>
+          </w:pPr>
+          <w:hyperlink w:anchor="__RefHeading___Toc8602_3527265554">
+            <w:r>
+              <w:rPr>
+                <w:rStyle w:val="Enlacedelndice"/>
+              </w:rPr>
+              <w:t>6. Proceso de Validación</w:t>
+              <w:tab/>
+              <w:t>10</w:t>
+            </w:r>
+          </w:hyperlink>
+        </w:p>
+        <w:p>
+          <w:pPr>
+            <w:pStyle w:val="TOC2"/>
+            <w:tabs>
+              <w:tab w:val="clear" w:pos="720"/>
+              <w:tab w:val="right" w:pos="9263" w:leader="dot"/>
+            </w:tabs>
+            <w:rPr/>
+          </w:pPr>
+          <w:hyperlink w:anchor="__RefHeading___Toc8604_3527265554">
+            <w:r>
+              <w:rPr>
+                <w:rStyle w:val="Enlacedelndice"/>
+              </w:rPr>
+              <w:t>7. Herramientas de Pruebas</w:t>
+              <w:tab/>
+              <w:t>11</w:t>
             </w:r>
           </w:hyperlink>
           <w:r>
             <w:rPr>
               <w:rStyle w:val="Enlacedelndice"/>
-              <w:smallCaps w:val="false"/>
-              <w:caps w:val="false"/>
-              <w:dstrike w:val="false"/>
-              <w:strike w:val="false"/>
-              <w:vertAlign w:val="baseline"/>
-              <w:position w:val="0"/>
-              <w:sz w:val="22"/>
-              <w:sz w:val="22"/>
-              <w:i w:val="false"/>
-              <w:u w:val="none"/>
-              <w:b w:val="false"/>
-              <w:shd w:fill="auto" w:val="clear"/>
-              <w:szCs w:val="22"/>
-              <w:vanish w:val="false"/>
-              <w:rFonts w:eastAsia="Calibri" w:cs="Calibri"/>
-              <w:color w:val="000000"/>
             </w:rPr>
             <w:fldChar w:fldCharType="end"/>
           </w:r>
@@ -1156,36 +913,35 @@
     <w:p>
       <w:pPr>
         <w:pStyle w:val="normal1"/>
-        <w:widowControl/>
-        <w:bidi w:val="0"/>
-        <w:spacing w:lineRule="auto" w:line="276" w:before="0" w:after="200"/>
-        <w:jc w:val="left"/>
+        <w:spacing w:lineRule="auto" w:line="240" w:before="0" w:after="0"/>
+        <w:rPr>
+          <w:b/>
+          <w:color w:val="365F91"/>
+        </w:rPr>
+      </w:pPr>
+      <w:r>
+        <w:rPr>
+          <w:b/>
+          <w:color w:val="365F91"/>
+        </w:rPr>
+      </w:r>
+    </w:p>
+    <w:p>
+      <w:pPr>
+        <w:pStyle w:val="normal1"/>
+        <w:spacing w:lineRule="auto" w:line="240" w:before="0" w:after="0"/>
+        <w:rPr>
+          <w:color w:val="000000"/>
+          <w:sz w:val="24"/>
+          <w:szCs w:val="24"/>
+        </w:rPr>
+      </w:pPr>
+      <w:r>
         <w:rPr/>
-      </w:pPr>
-      <w:r>
-        <w:rPr/>
-      </w:r>
-    </w:p>
-    <w:p>
-      <w:pPr>
-        <w:pStyle w:val="normal1"/>
-        <w:rPr>
-          <w:rFonts w:ascii="Cambria" w:hAnsi="Cambria" w:eastAsia="Cambria" w:cs="Cambria"/>
-          <w:b/>
-          <w:color w:val="366091"/>
-          <w:sz w:val="28"/>
-          <w:szCs w:val="28"/>
-        </w:rPr>
-      </w:pPr>
-      <w:r>
-        <w:rPr>
-          <w:rFonts w:eastAsia="Cambria" w:cs="Cambria" w:ascii="Cambria" w:hAnsi="Cambria"/>
-          <w:b/>
-          <w:color w:val="366091"/>
-          <w:sz w:val="28"/>
-          <w:szCs w:val="28"/>
-        </w:rPr>
-      </w:r>
+      </w:r>
+      <w:bookmarkStart w:id="0" w:name="_heading=h.gjdgxs"/>
+      <w:bookmarkStart w:id="1" w:name="_heading=h.gjdgxs"/>
+      <w:bookmarkEnd w:id="1"/>
       <w:r>
         <w:br w:type="page"/>
       </w:r>
@@ -1196,8 +952,10 @@
         <w:spacing w:before="0" w:after="0"/>
         <w:rPr/>
       </w:pPr>
-      <w:bookmarkStart w:id="2" w:name="_heading=h.1fob9te"/>
+      <w:bookmarkStart w:id="2" w:name="__RefHeading___Toc8590_3527265554"/>
+      <w:bookmarkStart w:id="3" w:name="_heading=h.1fob9te"/>
       <w:bookmarkEnd w:id="2"/>
+      <w:bookmarkEnd w:id="3"/>
       <w:r>
         <w:rPr/>
         <w:t>Datos del documento</w:t>
@@ -1840,8 +1598,8 @@
           <w:szCs w:val="24"/>
         </w:rPr>
       </w:pPr>
-      <w:bookmarkStart w:id="3" w:name="_heading=h.3znysh7"/>
-      <w:bookmarkEnd w:id="3"/>
+      <w:bookmarkStart w:id="4" w:name="_heading=h.3znysh7"/>
+      <w:bookmarkEnd w:id="4"/>
       <w:r>
         <w:rPr>
           <w:color w:val="000000"/>
@@ -2285,9 +2043,9 @@
           <w:szCs w:val="24"/>
         </w:rPr>
       </w:r>
-      <w:bookmarkStart w:id="4" w:name="_heading=h.2et92p0"/>
       <w:bookmarkStart w:id="5" w:name="_heading=h.2et92p0"/>
-      <w:bookmarkEnd w:id="5"/>
+      <w:bookmarkStart w:id="6" w:name="_heading=h.2et92p0"/>
+      <w:bookmarkEnd w:id="6"/>
     </w:p>
     <w:p>
       <w:pPr>
@@ -2741,12 +2499,14 @@
     </w:p>
     <w:p>
       <w:pPr>
-        <w:pStyle w:val="Heading1"/>
+        <w:pStyle w:val="Heading2"/>
         <w:rPr/>
       </w:pPr>
+      <w:bookmarkStart w:id="7" w:name="__RefHeading___Toc8592_3527265554"/>
+      <w:bookmarkEnd w:id="7"/>
       <w:r>
         <w:rPr/>
-        <w:t>Introducción</w:t>
+        <w:t>1. Introducción</w:t>
       </w:r>
     </w:p>
     <w:p>
@@ -2757,31 +2517,306 @@
       <w:r>
         <w:rPr/>
         <w:br/>
-        <w:t>El Product Roadmap Técnico es una herramienta clave que proporciona una visión general de la planificación del desarrollo del software para el proyecto MediConecta. Este documento detalla las fases, hitos y objetivos que el equipo de desarrollo seguirá a lo largo de la duración del proyecto, que se extiende por un período de 3 meses.</w:t>
-        <w:br/>
-        <w:br/>
-        <w:t>El roadmap sirve como una guía para organizar el trabajo del equipo, asegurando que todas las partes interesadas comprendan las prioridades y el cronograma de implementación de las funcionalidades. A través de una estructura clara, el Product Roadmap Técnico permite identificar los requerimientos técnicos, las tareas necesarias y los plazos de entrega, facilitando una gestión ágil y eficiente del proyecto.</w:t>
-        <w:br/>
-        <w:br/>
-        <w:t>Además, este roadmap fomenta la colaboración entre los miembros del equipo, estableciendo un marco para el seguimiento del progreso y la adaptación a cambios en las necesidades del proyecto. Al alinear los esfuerzos del equipo con los objetivos del negocio, el Product Roadmap Técnico busca garantizar la entrega de un producto de alta calidad que satisfaga las expectativas de los usuarios finales.</w:t>
-        <w:br/>
-        <w:br/>
-        <w:t>Este documento se actualizará periódicamente para reflejar el avance del proyecto y cualquier ajuste necesario en la planificación, asegurando que el equipo de MediConecta esté siempre enfocado en los objetivos correctos a medida que el desarrollo avanza.</w:t>
-        <w:br/>
-        <w:br/>
-        <w:br/>
-      </w:r>
-    </w:p>
-    <w:p>
-      <w:pPr>
-        <w:pStyle w:val="Heading1"/>
+        <w:t>Este documento de Pruebas y Validación describe el plan para verificar que el sistema MediConecta cumple con los requisitos funcionales y no funcionales definidos. MediConecta es una plataforma digital destinada a mejorar el acceso a los servicios de salud para adultos mayores, facilitando la gestión de citas médicas, el monitoreo de indicadores de salud y la entrega de recordatorios. Dado el perfil de usuarios, se requiere asegurar la accesibilidad, seguridad, estabilidad y usabilidad del sistema mediante pruebas exhaustivas que validen su correcto funcionamiento antes de su lanzamiento.</w:t>
+        <w:br/>
+        <w:br/>
+        <w:t>Este documento cubre los diferentes tipos de pruebas que se realizarán, incluyendo pruebas funcionales, de rendimiento, de seguridad y de usabilidad. La validación de cada uno de estos aspectos es crucial para garantizar que la aplicación ofrezca una experiencia de usuario satisfactoria y segura, y que pueda manejar la carga esperada sin interrupciones.</w:t>
+        <w:br/>
+        <w:br/>
+      </w:r>
+      <w:r>
+        <w:br w:type="page"/>
+      </w:r>
+    </w:p>
+    <w:p>
+      <w:pPr>
+        <w:pStyle w:val="Heading2"/>
         <w:rPr/>
       </w:pPr>
+      <w:bookmarkStart w:id="8" w:name="__RefHeading___Toc8594_3527265554"/>
+      <w:bookmarkEnd w:id="8"/>
       <w:r>
         <w:rPr/>
+        <w:t>2. Objetivos de las Pruebas</w:t>
+      </w:r>
+    </w:p>
+    <w:p>
+      <w:pPr>
+        <w:pStyle w:val="normal1"/>
+        <w:rPr/>
+      </w:pPr>
+      <w:r>
+        <w:rPr/>
+        <w:br/>
+        <w:t>Validar que el sistema cumple con todos los requisitos funcionales y no funcionales.</w:t>
+        <w:br/>
+        <w:t>Identificar y resolver posibles errores o fallos antes del despliegue en producción.</w:t>
+        <w:br/>
+        <w:t>Asegurar la accesibilidad de la plataforma para adultos mayores.</w:t>
+        <w:br/>
+        <w:t>Comprobar que los datos médicos están protegidos y que solo los usuarios autorizados pueden acceder a ellos.</w:t>
+        <w:br/>
+        <w:t>Validar que el sistema puede manejar la carga de usuarios concurrentes sin degradación del rendimiento.</w:t>
+      </w:r>
+    </w:p>
+    <w:p>
+      <w:pPr>
+        <w:pStyle w:val="normal1"/>
+        <w:rPr/>
+      </w:pPr>
+      <w:r>
+        <w:rPr/>
       </w:r>
       <w:r>
         <w:br w:type="page"/>
+      </w:r>
+    </w:p>
+    <w:p>
+      <w:pPr>
+        <w:pStyle w:val="Heading2"/>
+        <w:rPr/>
+      </w:pPr>
+      <w:bookmarkStart w:id="9" w:name="__RefHeading___Toc8596_3527265554"/>
+      <w:bookmarkEnd w:id="9"/>
+      <w:r>
+        <w:rPr/>
+        <w:t>3. Tipos de Pruebas</w:t>
+      </w:r>
+    </w:p>
+    <w:p>
+      <w:pPr>
+        <w:pStyle w:val="normal1"/>
+        <w:rPr/>
+      </w:pPr>
+      <w:r>
+        <w:rPr/>
+        <w:br/>
+        <w:t>3.1 Pruebas Funcionales</w:t>
+        <w:br/>
+        <w:t>Estas pruebas validan que cada función del sistema opera conforme a los requisitos especificados.</w:t>
+        <w:br/>
+        <w:br/>
+        <w:t>CRUD de Usuarios: Verificar que las operaciones de creación, lectura, actualización y eliminación de usuarios funcionen correctamente.</w:t>
+        <w:br/>
+        <w:t>Gestión de Citas: Asegurarse de que los usuarios puedan programar, modificar y cancelar citas sin problemas.</w:t>
+        <w:br/>
+        <w:t>Notificaciones y Recordatorios: Validar que los recordatorios automáticos se envíen de acuerdo a la programación establecida.</w:t>
+        <w:br/>
+        <w:t>Autenticación y Autorización: Comprobar que los usuarios pueden iniciar sesión y que cada rol tiene acceso solo a las funciones autorizadas.</w:t>
+        <w:br/>
+        <w:t>3.2 Pruebas de Rendimiento</w:t>
+        <w:br/>
+        <w:t>Estas pruebas verifican que el sistema sea capaz de manejar la carga esperada sin afectar la experiencia del usuario.</w:t>
+        <w:br/>
+        <w:br/>
+        <w:t>Pruebas de Carga: Evaluar el sistema bajo una cantidad significativa de usuarios simultáneos para garantizar que el rendimiento no se degrade.</w:t>
+        <w:br/>
+        <w:t>Pruebas de Estrés: Probar el sistema bajo condiciones de carga extrema para identificar su capacidad máxima y puntos de fallo.</w:t>
+        <w:br/>
+        <w:t>Pruebas de Escalabilidad: Validar que el sistema puede ser escalado horizontalmente si se incrementa la demanda.</w:t>
+        <w:br/>
+        <w:t>3.3 Pruebas de Seguridad</w:t>
+        <w:br/>
+        <w:t>Dado que MediConecta maneja información médica, es fundamental garantizar la protección de los datos del usuario.</w:t>
+        <w:br/>
+        <w:br/>
+        <w:t>Pruebas de Autenticación: Validar la seguridad en el proceso de inicio de sesión, incluyendo la protección contra intentos de fuerza bruta.</w:t>
+        <w:br/>
+        <w:t>Pruebas de Autorización: Asegurar que los datos médicos solo sean accesibles por usuarios autorizados.</w:t>
+        <w:br/>
+        <w:t>Pruebas de Cifrado de Datos: Verificar que los datos en tránsito estén correctamente cifrados.</w:t>
+        <w:br/>
+        <w:t>Pruebas de Vulnerabilidades: Identificar y mitigar posibles vulnerabilidades (SQL Injection, Cross-Site Scripting, etc.).</w:t>
+        <w:br/>
+        <w:t>3.4 Pruebas de Usabilidad</w:t>
+        <w:br/>
+        <w:t>Estas pruebas aseguran que la interfaz de usuario es accesible, intuitiva y fácil de usar para los adultos mayores.</w:t>
+        <w:br/>
+        <w:br/>
+        <w:t>Accesibilidad: Validar que la interfaz cumpla con estándares de accesibilidad, como WCAG, con opciones de alto contraste y botones de gran tamaño.</w:t>
+        <w:br/>
+        <w:t>Pruebas de Interfaz de Usuario: Evaluar la navegabilidad, diseño y facilidad de uso de la interfaz tanto en la aplicación móvil como en la plataforma web.</w:t>
+        <w:br/>
+        <w:t>Pruebas de Interacción por Voz: Comprobar que el sistema de reconocimiento de voz responda correctamente a los comandos de los usuarios.</w:t>
+        <w:br/>
+        <w:t>3.5 Pruebas de Compatibilidad</w:t>
+        <w:br/>
+        <w:t>Garantizan que el sistema funciona correctamente en diferentes dispositivos y navegadores.</w:t>
+        <w:br/>
+        <w:br/>
+        <w:t>Pruebas en Dispositivos Móviles: Validar que la aplicación funcione correctamente en dispositivos Android (versión 8.0 o superior) y iOS (versión 12 o superior).</w:t>
+        <w:br/>
+        <w:t>Pruebas en Navegadores Web: Asegurar la compatibilidad con los navegadores más utilizados: Chrome, Firefox, Safari y Edge.</w:t>
+        <w:br/>
+      </w:r>
+      <w:r>
+        <w:br w:type="page"/>
+      </w:r>
+    </w:p>
+    <w:p>
+      <w:pPr>
+        <w:pStyle w:val="Heading2"/>
+        <w:rPr/>
+      </w:pPr>
+      <w:bookmarkStart w:id="10" w:name="__RefHeading___Toc8598_3527265554"/>
+      <w:bookmarkEnd w:id="10"/>
+      <w:r>
+        <w:rPr/>
+        <w:t>4. Criterios de Aceptación</w:t>
+      </w:r>
+    </w:p>
+    <w:p>
+      <w:pPr>
+        <w:pStyle w:val="normal1"/>
+        <w:rPr/>
+      </w:pPr>
+      <w:r>
+        <w:rPr/>
+        <w:br/>
+        <w:t>Para que cada prueba sea considerada exitosa, debe cumplir con los siguientes criterios:</w:t>
+        <w:br/>
+        <w:br/>
+        <w:t>Funcionalidad: Cada función debe operar según los requisitos especificados sin errores.</w:t>
+        <w:br/>
+        <w:t>Rendimiento: El sistema debe responder en menos de 2 segundos bajo carga normal y no exceder 5 segundos bajo condiciones de estrés.</w:t>
+        <w:br/>
+        <w:t>Seguridad: Todos los datos deben estar cifrados en tránsito y almacenados de forma segura, sin acceso no autorizado.</w:t>
+        <w:br/>
+        <w:t>Accesibilidad: La interfaz debe cumplir con los estándares WCAG, y la navegación debe ser clara y simple para adultos mayores.</w:t>
+        <w:br/>
+        <w:t>Compatibilidad: La aplicación debe ser completamente funcional en las versiones de dispositivos y navegadores especificados.</w:t>
+      </w:r>
+      <w:r>
+        <w:br w:type="page"/>
+      </w:r>
+    </w:p>
+    <w:p>
+      <w:pPr>
+        <w:pStyle w:val="Heading2"/>
+        <w:rPr/>
+      </w:pPr>
+      <w:bookmarkStart w:id="11" w:name="__RefHeading___Toc8600_3527265554"/>
+      <w:bookmarkEnd w:id="11"/>
+      <w:r>
+        <w:rPr/>
+        <w:t>5. Plan de Ejecución de Pruebas</w:t>
+      </w:r>
+    </w:p>
+    <w:p>
+      <w:pPr>
+        <w:pStyle w:val="normal1"/>
+        <w:rPr/>
+      </w:pPr>
+      <w:r>
+        <w:rPr/>
+        <w:br/>
+        <w:t>Tipo de Prueba</w:t>
+        <w:tab/>
+        <w:t>Responsable</w:t>
+        <w:tab/>
+        <w:t>Fecha de Inicio</w:t>
+        <w:tab/>
+        <w:t>Fecha de Fin</w:t>
+        <w:br/>
+        <w:t>Pruebas Funcionales</w:t>
+        <w:tab/>
+        <w:t>Desarrollador Principal</w:t>
+        <w:tab/>
+        <w:t>15 de octubre de 2024</w:t>
+        <w:tab/>
+        <w:t>31 de octubre de 2024</w:t>
+        <w:br/>
+        <w:t>Pruebas de Rendimiento</w:t>
+        <w:tab/>
+        <w:t>Administrador de Infraestructura</w:t>
+        <w:tab/>
+        <w:t>1 de noviembre de 2024</w:t>
+        <w:tab/>
+        <w:t>7 de noviembre de 2024</w:t>
+        <w:br/>
+        <w:t>Pruebas de Seguridad</w:t>
+        <w:tab/>
+        <w:t>Equipo de Seguridad</w:t>
+        <w:tab/>
+        <w:t>8 de noviembre de 2024</w:t>
+        <w:tab/>
+        <w:t>14 de noviembre de 2024</w:t>
+        <w:br/>
+        <w:t>Pruebas de Usabilidad</w:t>
+        <w:tab/>
+        <w:t>Equipo de QA</w:t>
+        <w:tab/>
+        <w:t>15 de noviembre de 2024</w:t>
+        <w:tab/>
+        <w:t>22 de noviembre de 2024</w:t>
+        <w:br/>
+        <w:t>Pruebas de Compatibilidad</w:t>
+        <w:tab/>
+        <w:t>Equipo de QA</w:t>
+        <w:tab/>
+        <w:t>23 de noviembre de 2024</w:t>
+        <w:tab/>
+        <w:t>30 de noviembre de 2024</w:t>
+        <w:br/>
+      </w:r>
+      <w:r>
+        <w:br w:type="page"/>
+      </w:r>
+    </w:p>
+    <w:p>
+      <w:pPr>
+        <w:pStyle w:val="Heading2"/>
+        <w:rPr/>
+      </w:pPr>
+      <w:bookmarkStart w:id="12" w:name="__RefHeading___Toc8602_3527265554"/>
+      <w:bookmarkEnd w:id="12"/>
+      <w:r>
+        <w:rPr/>
+        <w:t>6. Proceso de Validación</w:t>
+      </w:r>
+    </w:p>
+    <w:p>
+      <w:pPr>
+        <w:pStyle w:val="normal1"/>
+        <w:rPr/>
+      </w:pPr>
+      <w:r>
+        <w:rPr/>
+        <w:br/>
+        <w:t>Ejecución de Pruebas: Cada prueba se ejecutará siguiendo los casos de prueba detallados y documentando los resultados.</w:t>
+        <w:br/>
+        <w:t>Documentación de Incidencias: Todos los errores o problemas identificados se documentarán en un registro de incidencias, incluyendo detalles sobre la causa, la descripción y el impacto.</w:t>
+        <w:br/>
+        <w:t>Revisión y Corrección: El equipo de desarrollo corregirá todas las incidencias detectadas y actualizará el código según sea necesario.</w:t>
+        <w:br/>
+        <w:t>Re-Ejecución de Pruebas: Después de corregir los errores, las pruebas se repetirán para validar las soluciones.</w:t>
+        <w:br/>
+        <w:t>Informe Final de Validación: Al concluir el proceso de pruebas, se generará un informe final de validación que detallará los resultados de cada tipo de prueba y confirmará si el sistema está listo para su despliegue en producción.</w:t>
+        <w:br/>
+      </w:r>
+    </w:p>
+    <w:p>
+      <w:pPr>
+        <w:pStyle w:val="normal1"/>
+        <w:rPr/>
+      </w:pPr>
+      <w:r>
+        <w:rPr/>
+      </w:r>
+      <w:r>
+        <w:br w:type="page"/>
+      </w:r>
+    </w:p>
+    <w:p>
+      <w:pPr>
+        <w:pStyle w:val="Heading2"/>
+        <w:rPr/>
+      </w:pPr>
+      <w:bookmarkStart w:id="13" w:name="__RefHeading___Toc8604_3527265554"/>
+      <w:bookmarkEnd w:id="13"/>
+      <w:r>
+        <w:rPr/>
+        <w:t>7. Herramientas de Pruebas</w:t>
       </w:r>
     </w:p>
     <w:p>
@@ -2792,702 +2827,23 @@
       </w:pPr>
       <w:r>
         <w:rPr/>
-      </w:r>
-    </w:p>
-    <w:p>
-      <w:pPr>
-        <w:pStyle w:val="Heading1"/>
-        <w:rPr/>
-      </w:pPr>
-      <w:r>
-        <w:rPr/>
-        <w:t>Fases del Roadmap Técnico</w:t>
-      </w:r>
-    </w:p>
-    <w:p>
-      <w:pPr>
-        <w:pStyle w:val="normal1"/>
-        <w:rPr/>
-      </w:pPr>
-      <w:r>
-        <w:rPr/>
-      </w:r>
-    </w:p>
-    <w:p>
-      <w:pPr>
-        <w:pStyle w:val="normal1"/>
-        <w:rPr/>
-      </w:pPr>
-      <w:r>
-        <w:rPr/>
-        <w:t>1. Fase de Planificación (Semana 1)</w:t>
-        <w:br/>
-        <w:t>Objtivos:</w:t>
-        <w:br/>
-        <w:br/>
-        <w:t>Definir los requerimientos técnicos y funcionales del sistema.</w:t>
-        <w:br/>
-        <w:t>Establecer el entorno de desarrollo y las herramientas a utilizar.</w:t>
-        <w:br/>
-        <w:t>Actividades:</w:t>
-        <w:br/>
-        <w:br/>
-        <w:t>Reuniones iniciales con el equipo y stakeholders.</w:t>
-        <w:br/>
-        <w:t>Documentación de requisitos técnicos y de usuario.</w:t>
-        <w:br/>
-        <w:t>Selección de tecnologías (frameworks, bases de datos, etc.).</w:t>
-      </w:r>
-    </w:p>
-    <w:p>
-      <w:pPr>
-        <w:pStyle w:val="normal1"/>
-        <w:rPr/>
-      </w:pPr>
-      <w:r>
-        <w:rPr/>
-        <w:br/>
-        <w:t>2. Fase de Desarrollo Inicial (Semanas 2-4)</w:t>
-        <w:br/>
-        <w:t>Objetivos:</w:t>
-        <w:br/>
-        <w:br/>
-        <w:t>Implementar las funcionalidades básicas del sistema.</w:t>
-        <w:br/>
-        <w:t>Actividades:</w:t>
-        <w:br/>
-        <w:br/>
-        <w:t>Desarrollo del sistema de autenticación y autorización.</w:t>
-        <w:br/>
-        <w:t>Implementación de operaciones CRUD para la gestión de usuarios.</w:t>
-        <w:br/>
-        <w:t>Creación del catálogo de servicios.</w:t>
-      </w:r>
-    </w:p>
-    <w:p>
-      <w:pPr>
-        <w:pStyle w:val="normal1"/>
-        <w:rPr/>
-      </w:pPr>
-      <w:r>
-        <w:rPr/>
-        <w:br/>
-        <w:t>3. Fase de Pruebas y Optimización (Semanas 5-6)</w:t>
-        <w:br/>
-        <w:t>Objetivos:</w:t>
-        <w:br/>
-        <w:br/>
-        <w:t>Garantizar la calidad y el rendimiento del sistema.</w:t>
-        <w:br/>
-        <w:t>Actividades:</w:t>
-        <w:br/>
-        <w:br/>
-        <w:t>Ejecución de pruebas unitarias y de integración.</w:t>
-        <w:br/>
-        <w:t>Optimización de consultas a la base de datos.</w:t>
-        <w:br/>
-        <w:t>Corrección de bugs y mejoras según retroalimentación de pruebas.</w:t>
-      </w:r>
-    </w:p>
-    <w:p>
-      <w:pPr>
-        <w:pStyle w:val="normal1"/>
-        <w:rPr/>
-      </w:pPr>
-      <w:r>
-        <w:rPr/>
-        <w:br/>
-        <w:t>4. Fase de Implementación (Semana 7)</w:t>
-        <w:br/>
-        <w:t>Objetivos:</w:t>
-        <w:br/>
-        <w:br/>
-        <w:t>Desplegar el sistema en el entorno de producción.</w:t>
-        <w:br/>
-        <w:t>Actividades:</w:t>
-        <w:br/>
-        <w:br/>
-        <w:t>Configuración del servidor de CI/CD para la integración continua.</w:t>
-        <w:br/>
-        <w:t>Implementación de protocolos de seguridad para proteger los datos de los usuarios.</w:t>
-        <w:br/>
-        <w:t>Entrenamiento a los usuarios finales y entrega de documentación.</w:t>
-      </w:r>
-    </w:p>
-    <w:p>
-      <w:pPr>
-        <w:pStyle w:val="normal1"/>
-        <w:rPr/>
-      </w:pPr>
-      <w:r>
-        <w:rPr/>
-        <w:br/>
-        <w:t>5. Fase de Mantenimiento y Mejora Continua (Semanas 8-12)</w:t>
-        <w:br/>
-        <w:t>Objetivos:</w:t>
-        <w:br/>
-        <w:br/>
-        <w:t>Asegurar el funcionamiento continuo del sistema y su adaptación a nuevas necesidades.</w:t>
-        <w:br/>
-        <w:t>Actividades:</w:t>
-        <w:br/>
-        <w:br/>
-        <w:t>Monitoreo del sistema y resolución de incidencias.</w:t>
-        <w:br/>
-        <w:t>Implementación de nuevas funcionalidades según la retroalimentación de los usuarios.</w:t>
-        <w:br/>
-        <w:t>Actualización de la documentación y capacitación continua.</w:t>
-        <w:br/>
-      </w:r>
-      <w:r>
-        <w:br w:type="page"/>
-      </w:r>
-    </w:p>
-    <w:p>
-      <w:pPr>
-        <w:pStyle w:val="normal1"/>
-        <w:spacing w:before="0" w:after="200"/>
-        <w:rPr/>
-      </w:pPr>
-      <w:r>
-        <w:rPr/>
-      </w:r>
-    </w:p>
-    <w:p>
-      <w:pPr>
-        <w:pStyle w:val="Heading1"/>
-        <w:rPr/>
-      </w:pPr>
-      <w:r>
-        <w:rPr/>
-        <w:t>Resumen de Hitos Clave</w:t>
-      </w:r>
-    </w:p>
-    <w:p>
-      <w:pPr>
-        <w:pStyle w:val="normal1"/>
-        <w:rPr/>
-      </w:pPr>
-      <w:r>
-        <w:rPr/>
-      </w:r>
-    </w:p>
-    <w:p>
-      <w:pPr>
-        <w:pStyle w:val="normal1"/>
-        <w:numPr>
-          <w:ilvl w:val="0"/>
-          <w:numId w:val="0"/>
-        </w:numPr>
-        <w:ind w:hanging="0" w:left="720"/>
-        <w:rPr/>
-      </w:pPr>
-      <w:r>
-        <w:rPr/>
-      </w:r>
-    </w:p>
-    <w:tbl>
-      <w:tblPr>
-        <w:tblW w:w="9264" w:type="dxa"/>
-        <w:jc w:val="left"/>
-        <w:tblInd w:w="28" w:type="dxa"/>
-        <w:tblLayout w:type="fixed"/>
-        <w:tblCellMar>
-          <w:top w:w="28" w:type="dxa"/>
-          <w:left w:w="28" w:type="dxa"/>
-          <w:bottom w:w="28" w:type="dxa"/>
-          <w:right w:w="28" w:type="dxa"/>
-        </w:tblCellMar>
-      </w:tblPr>
-      <w:tblGrid>
-        <w:gridCol w:w="3192"/>
-        <w:gridCol w:w="1471"/>
-        <w:gridCol w:w="4601"/>
-      </w:tblGrid>
-      <w:tr>
-        <w:trPr>
-          <w:tblHeader w:val="true"/>
-        </w:trPr>
-        <w:tc>
-          <w:tcPr>
-            <w:tcW w:w="3192" w:type="dxa"/>
-            <w:tcBorders/>
-            <w:vAlign w:val="center"/>
-          </w:tcPr>
-          <w:p>
-            <w:pPr>
-              <w:pStyle w:val="Ttulodelatabla"/>
-              <w:suppressLineNumbers/>
-              <w:spacing w:before="0" w:after="200"/>
-              <w:jc w:val="center"/>
-              <w:rPr/>
-            </w:pPr>
-            <w:r>
-              <w:rPr>
-                <w:rStyle w:val="Strong"/>
-                <w:b/>
-                <w:bCs/>
-              </w:rPr>
-              <w:t>Hito</w:t>
-            </w:r>
-          </w:p>
-        </w:tc>
-        <w:tc>
-          <w:tcPr>
-            <w:tcW w:w="1471" w:type="dxa"/>
-            <w:tcBorders/>
-            <w:vAlign w:val="center"/>
-          </w:tcPr>
-          <w:p>
-            <w:pPr>
-              <w:pStyle w:val="Ttulodelatabla"/>
-              <w:suppressLineNumbers/>
-              <w:spacing w:before="0" w:after="200"/>
-              <w:jc w:val="center"/>
-              <w:rPr/>
-            </w:pPr>
-            <w:r>
-              <w:rPr>
-                <w:rStyle w:val="Strong"/>
-                <w:b/>
-                <w:bCs/>
-              </w:rPr>
-              <w:t>Fecha Estimada</w:t>
-            </w:r>
-          </w:p>
-        </w:tc>
-        <w:tc>
-          <w:tcPr>
-            <w:tcW w:w="4601" w:type="dxa"/>
-            <w:tcBorders/>
-            <w:vAlign w:val="center"/>
-          </w:tcPr>
-          <w:p>
-            <w:pPr>
-              <w:pStyle w:val="Ttulodelatabla"/>
-              <w:suppressLineNumbers/>
-              <w:spacing w:before="0" w:after="200"/>
-              <w:jc w:val="center"/>
-              <w:rPr/>
-            </w:pPr>
-            <w:r>
-              <w:rPr>
-                <w:rStyle w:val="Strong"/>
-                <w:b/>
-                <w:bCs/>
-              </w:rPr>
-              <w:t>Descripción</w:t>
-            </w:r>
-          </w:p>
-        </w:tc>
-      </w:tr>
-      <w:tr>
-        <w:trPr/>
-        <w:tc>
-          <w:tcPr>
-            <w:tcW w:w="3192" w:type="dxa"/>
-            <w:tcBorders/>
-            <w:vAlign w:val="center"/>
-          </w:tcPr>
-          <w:p>
-            <w:pPr>
-              <w:pStyle w:val="Contenidodelatabla"/>
-              <w:widowControl w:val="false"/>
-              <w:suppressLineNumbers/>
-              <w:spacing w:before="0" w:after="200"/>
-              <w:rPr/>
-            </w:pPr>
-            <w:r>
-              <w:rPr/>
-              <w:t>Definición de Requerimientos</w:t>
-            </w:r>
-          </w:p>
-        </w:tc>
-        <w:tc>
-          <w:tcPr>
-            <w:tcW w:w="1471" w:type="dxa"/>
-            <w:tcBorders/>
-            <w:vAlign w:val="center"/>
-          </w:tcPr>
-          <w:p>
-            <w:pPr>
-              <w:pStyle w:val="Contenidodelatabla"/>
-              <w:widowControl w:val="false"/>
-              <w:suppressLineNumbers/>
-              <w:spacing w:before="0" w:after="200"/>
-              <w:rPr/>
-            </w:pPr>
-            <w:r>
-              <w:rPr/>
-              <w:t>Semana 1</w:t>
-            </w:r>
-          </w:p>
-        </w:tc>
-        <w:tc>
-          <w:tcPr>
-            <w:tcW w:w="4601" w:type="dxa"/>
-            <w:tcBorders/>
-            <w:vAlign w:val="center"/>
-          </w:tcPr>
-          <w:p>
-            <w:pPr>
-              <w:pStyle w:val="Contenidodelatabla"/>
-              <w:widowControl w:val="false"/>
-              <w:suppressLineNumbers/>
-              <w:spacing w:before="0" w:after="200"/>
-              <w:rPr/>
-            </w:pPr>
-            <w:r>
-              <w:rPr/>
-              <w:t>Documentación completa de los requisitos técnicos.</w:t>
-            </w:r>
-          </w:p>
-        </w:tc>
-      </w:tr>
-      <w:tr>
-        <w:trPr/>
-        <w:tc>
-          <w:tcPr>
-            <w:tcW w:w="3192" w:type="dxa"/>
-            <w:tcBorders/>
-            <w:vAlign w:val="center"/>
-          </w:tcPr>
-          <w:p>
-            <w:pPr>
-              <w:pStyle w:val="Contenidodelatabla"/>
-              <w:widowControl w:val="false"/>
-              <w:suppressLineNumbers/>
-              <w:spacing w:before="0" w:after="200"/>
-              <w:rPr/>
-            </w:pPr>
-            <w:r>
-              <w:rPr/>
-              <w:t>Implementación de Funcionalidades</w:t>
-            </w:r>
-          </w:p>
-        </w:tc>
-        <w:tc>
-          <w:tcPr>
-            <w:tcW w:w="1471" w:type="dxa"/>
-            <w:tcBorders/>
-            <w:vAlign w:val="center"/>
-          </w:tcPr>
-          <w:p>
-            <w:pPr>
-              <w:pStyle w:val="Contenidodelatabla"/>
-              <w:widowControl w:val="false"/>
-              <w:suppressLineNumbers/>
-              <w:spacing w:before="0" w:after="200"/>
-              <w:rPr/>
-            </w:pPr>
-            <w:r>
-              <w:rPr/>
-              <w:t>Semana 4</w:t>
-            </w:r>
-          </w:p>
-        </w:tc>
-        <w:tc>
-          <w:tcPr>
-            <w:tcW w:w="4601" w:type="dxa"/>
-            <w:tcBorders/>
-            <w:vAlign w:val="center"/>
-          </w:tcPr>
-          <w:p>
-            <w:pPr>
-              <w:pStyle w:val="Contenidodelatabla"/>
-              <w:widowControl w:val="false"/>
-              <w:suppressLineNumbers/>
-              <w:spacing w:before="0" w:after="200"/>
-              <w:rPr/>
-            </w:pPr>
-            <w:r>
-              <w:rPr/>
-              <w:t>Desarrollo de las características principales.</w:t>
-            </w:r>
-          </w:p>
-        </w:tc>
-      </w:tr>
-      <w:tr>
-        <w:trPr/>
-        <w:tc>
-          <w:tcPr>
-            <w:tcW w:w="3192" w:type="dxa"/>
-            <w:tcBorders/>
-            <w:vAlign w:val="center"/>
-          </w:tcPr>
-          <w:p>
-            <w:pPr>
-              <w:pStyle w:val="Contenidodelatabla"/>
-              <w:widowControl w:val="false"/>
-              <w:suppressLineNumbers/>
-              <w:spacing w:before="0" w:after="200"/>
-              <w:rPr/>
-            </w:pPr>
-            <w:r>
-              <w:rPr/>
-              <w:t>Pruebas y Optimización</w:t>
-            </w:r>
-          </w:p>
-        </w:tc>
-        <w:tc>
-          <w:tcPr>
-            <w:tcW w:w="1471" w:type="dxa"/>
-            <w:tcBorders/>
-            <w:vAlign w:val="center"/>
-          </w:tcPr>
-          <w:p>
-            <w:pPr>
-              <w:pStyle w:val="Contenidodelatabla"/>
-              <w:widowControl w:val="false"/>
-              <w:suppressLineNumbers/>
-              <w:spacing w:before="0" w:after="200"/>
-              <w:rPr/>
-            </w:pPr>
-            <w:r>
-              <w:rPr/>
-              <w:t>Semana 6</w:t>
-            </w:r>
-          </w:p>
-        </w:tc>
-        <w:tc>
-          <w:tcPr>
-            <w:tcW w:w="4601" w:type="dxa"/>
-            <w:tcBorders/>
-            <w:vAlign w:val="center"/>
-          </w:tcPr>
-          <w:p>
-            <w:pPr>
-              <w:pStyle w:val="Contenidodelatabla"/>
-              <w:widowControl w:val="false"/>
-              <w:suppressLineNumbers/>
-              <w:spacing w:before="0" w:after="200"/>
-              <w:rPr/>
-            </w:pPr>
-            <w:r>
-              <w:rPr/>
-              <w:t>Aseguramiento de calidad y rendimiento del sistema.</w:t>
-            </w:r>
-          </w:p>
-        </w:tc>
-      </w:tr>
-      <w:tr>
-        <w:trPr/>
-        <w:tc>
-          <w:tcPr>
-            <w:tcW w:w="3192" w:type="dxa"/>
-            <w:tcBorders/>
-            <w:vAlign w:val="center"/>
-          </w:tcPr>
-          <w:p>
-            <w:pPr>
-              <w:pStyle w:val="Contenidodelatabla"/>
-              <w:widowControl w:val="false"/>
-              <w:suppressLineNumbers/>
-              <w:spacing w:before="0" w:after="200"/>
-              <w:rPr/>
-            </w:pPr>
-            <w:r>
-              <w:rPr/>
-              <w:t>Despliegue en Producción</w:t>
-            </w:r>
-          </w:p>
-        </w:tc>
-        <w:tc>
-          <w:tcPr>
-            <w:tcW w:w="1471" w:type="dxa"/>
-            <w:tcBorders/>
-            <w:vAlign w:val="center"/>
-          </w:tcPr>
-          <w:p>
-            <w:pPr>
-              <w:pStyle w:val="Contenidodelatabla"/>
-              <w:widowControl w:val="false"/>
-              <w:suppressLineNumbers/>
-              <w:spacing w:before="0" w:after="200"/>
-              <w:rPr/>
-            </w:pPr>
-            <w:r>
-              <w:rPr/>
-              <w:t>Semana 7</w:t>
-            </w:r>
-          </w:p>
-        </w:tc>
-        <w:tc>
-          <w:tcPr>
-            <w:tcW w:w="4601" w:type="dxa"/>
-            <w:tcBorders/>
-            <w:vAlign w:val="center"/>
-          </w:tcPr>
-          <w:p>
-            <w:pPr>
-              <w:pStyle w:val="Contenidodelatabla"/>
-              <w:widowControl w:val="false"/>
-              <w:suppressLineNumbers/>
-              <w:spacing w:before="0" w:after="200"/>
-              <w:rPr/>
-            </w:pPr>
-            <w:r>
-              <w:rPr/>
-              <w:t>Lanzamiento del sistema para el uso de los usuarios.</w:t>
-            </w:r>
-          </w:p>
-        </w:tc>
-      </w:tr>
-      <w:tr>
-        <w:trPr/>
-        <w:tc>
-          <w:tcPr>
-            <w:tcW w:w="3192" w:type="dxa"/>
-            <w:tcBorders/>
-            <w:vAlign w:val="center"/>
-          </w:tcPr>
-          <w:p>
-            <w:pPr>
-              <w:pStyle w:val="Contenidodelatabla"/>
-              <w:widowControl w:val="false"/>
-              <w:suppressLineNumbers/>
-              <w:spacing w:before="0" w:after="200"/>
-              <w:rPr/>
-            </w:pPr>
-            <w:r>
-              <w:rPr/>
-              <w:t>Inicio de Mantenimiento</w:t>
-            </w:r>
-          </w:p>
-        </w:tc>
-        <w:tc>
-          <w:tcPr>
-            <w:tcW w:w="1471" w:type="dxa"/>
-            <w:tcBorders/>
-            <w:vAlign w:val="center"/>
-          </w:tcPr>
-          <w:p>
-            <w:pPr>
-              <w:pStyle w:val="Contenidodelatabla"/>
-              <w:widowControl w:val="false"/>
-              <w:suppressLineNumbers/>
-              <w:spacing w:before="0" w:after="200"/>
-              <w:rPr/>
-            </w:pPr>
-            <w:r>
-              <w:rPr/>
-              <w:t>Semana 8</w:t>
-            </w:r>
-          </w:p>
-        </w:tc>
-        <w:tc>
-          <w:tcPr>
-            <w:tcW w:w="4601" w:type="dxa"/>
-            <w:tcBorders/>
-            <w:vAlign w:val="center"/>
-          </w:tcPr>
-          <w:p>
-            <w:pPr>
-              <w:pStyle w:val="Contenidodelatabla"/>
-              <w:widowControl w:val="false"/>
-              <w:suppressLineNumbers/>
-              <w:spacing w:before="0" w:after="200"/>
-              <w:rPr/>
-            </w:pPr>
-            <w:r>
-              <w:rPr/>
-              <w:t>Comienzo de la fase de mantenimiento y mejoras.</w:t>
-            </w:r>
-          </w:p>
-        </w:tc>
-      </w:tr>
-    </w:tbl>
-    <w:p>
-      <w:pPr>
-        <w:pStyle w:val="normal1"/>
-        <w:numPr>
-          <w:ilvl w:val="0"/>
-          <w:numId w:val="0"/>
-        </w:numPr>
-        <w:ind w:hanging="0" w:left="720"/>
-        <w:rPr/>
-      </w:pPr>
-      <w:r>
-        <w:rPr/>
-      </w:r>
-    </w:p>
-    <w:p>
-      <w:pPr>
-        <w:pStyle w:val="normal1"/>
-        <w:rPr/>
-      </w:pPr>
-      <w:r>
-        <w:rPr/>
-      </w:r>
-    </w:p>
-    <w:p>
-      <w:pPr>
-        <w:pStyle w:val="normal1"/>
-        <w:rPr/>
-      </w:pPr>
-      <w:r>
-        <w:rPr/>
-      </w:r>
-    </w:p>
-    <w:p>
-      <w:pPr>
-        <w:pStyle w:val="normal1"/>
-        <w:rPr/>
-      </w:pPr>
-      <w:r>
-        <w:rPr/>
-      </w:r>
-    </w:p>
-    <w:p>
-      <w:pPr>
-        <w:pStyle w:val="Heading1"/>
-        <w:rPr/>
-      </w:pPr>
-      <w:r>
-        <w:rPr/>
-      </w:r>
-      <w:r>
-        <w:br w:type="page"/>
-      </w:r>
-    </w:p>
-    <w:p>
-      <w:pPr>
-        <w:pStyle w:val="Heading1"/>
-        <w:spacing w:before="0" w:after="0"/>
-        <w:rPr/>
-      </w:pPr>
-      <w:r>
-        <w:rPr/>
-        <w:t>Conclusiones</w:t>
-      </w:r>
-    </w:p>
-    <w:p>
-      <w:pPr>
-        <w:pStyle w:val="normal1"/>
-        <w:numPr>
-          <w:ilvl w:val="0"/>
-          <w:numId w:val="0"/>
-        </w:numPr>
-        <w:ind w:hanging="0" w:left="720"/>
-        <w:rPr/>
-      </w:pPr>
-      <w:r>
-        <w:rPr/>
-      </w:r>
-    </w:p>
-    <w:p>
-      <w:pPr>
-        <w:pStyle w:val="normal1"/>
-        <w:spacing w:before="0" w:after="200"/>
-        <w:jc w:val="left"/>
-        <w:rPr>
-          <w:kern w:val="0"/>
-          <w:lang w:val="es-CL" w:eastAsia="zh-CN" w:bidi="hi-IN"/>
-        </w:rPr>
-      </w:pPr>
-      <w:r>
-        <w:rPr/>
-        <w:t>El Product Roadmap Técnico para MediConecta proporciona una hoja de ruta clara para el desarrollo del proyecto en un período de 3 meses. Al seguir este plan, el equipo puede asegurar que las funcionalidades se implementen de manera organizada y que se cumplan los objetivos técnicos y funcionales establecidos. Esta planificación también permite adaptarse a cambios y nuevas necesidades a lo largo del ciclo de vida del proyecto.</w:t>
+        <w:br/>
+        <w:t>Las siguientes herramientas se utilizarán para llevar a cabo las pruebas:</w:t>
+        <w:br/>
+        <w:br/>
+        <w:t>Postman: Para pruebas de API y verificación de respuesta de servicios.</w:t>
+        <w:br/>
+        <w:t>JMeter: Para pruebas de rendimiento y carga.</w:t>
+        <w:br/>
+        <w:t>OWASP ZAP: Para pruebas de vulnerabilidades de seguridad.</w:t>
+        <w:br/>
+        <w:t>Selenium: Para pruebas de interfaz de usuario automatizadas.</w:t>
+        <w:br/>
+        <w:t>Lighthouse: Para evaluar accesibilidad y rendimiento en la web.</w:t>
+        <w:br/>
+        <w:t>8. Conclusión</w:t>
+        <w:br/>
+        <w:t>El presente documento de Pruebas y Validación detalla el proceso necesario para asegurar que MediConecta cumpla con los más altos estándares de calidad, seguridad y accesibilidad. Siguiendo este plan, el equipo podrá identificar y resolver cualquier problema, garantizando una experiencia de usuario óptima y un sistema estable para el entorno de producción. Este plan de pruebas asegura que MediConecta esté lista para su despliegue, brindando a los adultos mayores y profesionales de la salud una herramienta confiable y eficiente para la gestión de salud.</w:t>
       </w:r>
     </w:p>
     <w:sectPr>
@@ -3571,26 +2927,6 @@
         <w:dstrike w:val="false"/>
         <w:color w:val="000000"/>
         <w:position w:val="0"/>
-        <w:sz w:val="22"/>
-        <w:sz w:val="22"/>
-        <w:szCs w:val="22"/>
-        <w:u w:val="none"/>
-        <w:shd w:fill="auto" w:val="clear"/>
-        <w:vertAlign w:val="baseline"/>
-      </w:rPr>
-      <w:t>Documento de Épicas e Historias de Usuario</w:t>
-    </w:r>
-    <w:r>
-      <w:rPr>
-        <w:rFonts w:eastAsia="Calibri" w:cs="Calibri"/>
-        <w:b w:val="false"/>
-        <w:i w:val="false"/>
-        <w:caps w:val="false"/>
-        <w:smallCaps w:val="false"/>
-        <w:strike w:val="false"/>
-        <w:dstrike w:val="false"/>
-        <w:color w:val="000000"/>
-        <w:position w:val="0"/>
         <w:sz w:val="20"/>
         <w:sz w:val="20"/>
         <w:szCs w:val="20"/>
@@ -3598,7 +2934,7 @@
         <w:shd w:fill="auto" w:val="clear"/>
         <w:vertAlign w:val="baseline"/>
       </w:rPr>
-      <w:t>, Ingeniería de Software – DuocUC</w:t>
+      <w:t>Documento de plan de pruebas para el Proyecto “Mediconecta ” – DuocUC</w:t>
     </w:r>
   </w:p>
   <w:p>
@@ -3707,26 +3043,6 @@
         <w:dstrike w:val="false"/>
         <w:color w:val="000000"/>
         <w:position w:val="0"/>
-        <w:sz w:val="22"/>
-        <w:sz w:val="22"/>
-        <w:szCs w:val="22"/>
-        <w:u w:val="none"/>
-        <w:shd w:fill="auto" w:val="clear"/>
-        <w:vertAlign w:val="baseline"/>
-      </w:rPr>
-      <w:t>Documento de Épicas e Historias de Usuario</w:t>
-    </w:r>
-    <w:r>
-      <w:rPr>
-        <w:rFonts w:eastAsia="Calibri" w:cs="Calibri"/>
-        <w:b w:val="false"/>
-        <w:i w:val="false"/>
-        <w:caps w:val="false"/>
-        <w:smallCaps w:val="false"/>
-        <w:strike w:val="false"/>
-        <w:dstrike w:val="false"/>
-        <w:color w:val="000000"/>
-        <w:position w:val="0"/>
         <w:sz w:val="20"/>
         <w:sz w:val="20"/>
         <w:szCs w:val="20"/>
@@ -3734,7 +3050,7 @@
         <w:shd w:fill="auto" w:val="clear"/>
         <w:vertAlign w:val="baseline"/>
       </w:rPr>
-      <w:t>, Ingeniería de Software – DuocUC</w:t>
+      <w:t>Documento de plan de pruebas para el Proyecto “Mediconecta ” – DuocUC</w:t>
     </w:r>
   </w:p>
   <w:p>
@@ -3829,7 +3145,7 @@
       <w:rPr>
         <w:rFonts w:eastAsia="Calibri" w:cs="Calibri"/>
       </w:rPr>
-      <w:t>Documento de Épicas e Historias de Usuario.docx</w:t>
+      <w:t>Documento de plan de pruebas</w:t>
     </w:r>
   </w:p>
   <w:p>
@@ -3854,7 +3170,7 @@
         <w:rFonts w:eastAsia="Calibri" w:cs="Calibri"/>
       </w:rPr>
       <w:drawing>
-        <wp:anchor behindDoc="1" distT="0" distB="0" distL="114300" distR="114300" simplePos="0" locked="0" layoutInCell="0" allowOverlap="1" relativeHeight="9">
+        <wp:anchor behindDoc="1" distT="0" distB="0" distL="114300" distR="114300" simplePos="0" locked="0" layoutInCell="0" allowOverlap="1" relativeHeight="12">
           <wp:simplePos x="0" y="0"/>
           <wp:positionH relativeFrom="column">
             <wp:posOffset>132080</wp:posOffset>
@@ -3924,7 +3240,7 @@
       <w:rPr>
         <w:rFonts w:eastAsia="Calibri" w:cs="Calibri"/>
       </w:rPr>
-      <w:t>Documento de Épicas e Historias de Usuario.docx</w:t>
+      <w:t>Documento de plan de pruebas</w:t>
     </w:r>
   </w:p>
   <w:p>
@@ -3949,7 +3265,7 @@
         <w:rFonts w:eastAsia="Calibri" w:cs="Calibri"/>
       </w:rPr>
       <w:drawing>
-        <wp:anchor behindDoc="1" distT="0" distB="0" distL="114300" distR="114300" simplePos="0" locked="0" layoutInCell="0" allowOverlap="1" relativeHeight="9">
+        <wp:anchor behindDoc="1" distT="0" distB="0" distL="114300" distR="114300" simplePos="0" locked="0" layoutInCell="0" allowOverlap="1" relativeHeight="12">
           <wp:simplePos x="0" y="0"/>
           <wp:positionH relativeFrom="column">
             <wp:posOffset>132080</wp:posOffset>
@@ -3999,273 +3315,6 @@
 </w:hdr>
 </file>
 
-<file path=word/numbering.xml><?xml version="1.0" encoding="utf-8"?>
-<w:numbering xmlns:w="http://schemas.openxmlformats.org/wordprocessingml/2006/main" xmlns:o="urn:schemas-microsoft-com:office:office" xmlns:r="http://schemas.openxmlformats.org/officeDocument/2006/relationships" xmlns:v="urn:schemas-microsoft-com:vml" xmlns:mc="http://schemas.openxmlformats.org/markup-compatibility/2006" xmlns:w14="http://schemas.microsoft.com/office/word/2010/wordml" mc:Ignorable="w14">
-  <w:abstractNum w:abstractNumId="1">
-    <w:lvl w:ilvl="0">
-      <w:start w:val="1"/>
-      <w:numFmt w:val="bullet"/>
-      <w:lvlText w:val=""/>
-      <w:lvlJc w:val="left"/>
-      <w:pPr>
-        <w:tabs>
-          <w:tab w:val="num" w:pos="720"/>
-        </w:tabs>
-        <w:ind w:left="720" w:hanging="360"/>
-      </w:pPr>
-      <w:rPr>
-        <w:rFonts w:ascii="Symbol" w:hAnsi="Symbol" w:cs="Symbol" w:hint="default"/>
-      </w:rPr>
-    </w:lvl>
-    <w:lvl w:ilvl="1">
-      <w:start w:val="1"/>
-      <w:numFmt w:val="bullet"/>
-      <w:lvlText w:val="◦"/>
-      <w:lvlJc w:val="left"/>
-      <w:pPr>
-        <w:tabs>
-          <w:tab w:val="num" w:pos="1080"/>
-        </w:tabs>
-        <w:ind w:left="1080" w:hanging="360"/>
-      </w:pPr>
-      <w:rPr>
-        <w:rFonts w:ascii="OpenSymbol" w:hAnsi="OpenSymbol" w:cs="OpenSymbol" w:hint="default"/>
-      </w:rPr>
-    </w:lvl>
-    <w:lvl w:ilvl="2">
-      <w:start w:val="1"/>
-      <w:numFmt w:val="bullet"/>
-      <w:lvlText w:val="▪"/>
-      <w:lvlJc w:val="left"/>
-      <w:pPr>
-        <w:tabs>
-          <w:tab w:val="num" w:pos="1440"/>
-        </w:tabs>
-        <w:ind w:left="1440" w:hanging="360"/>
-      </w:pPr>
-      <w:rPr>
-        <w:rFonts w:ascii="OpenSymbol" w:hAnsi="OpenSymbol" w:cs="OpenSymbol" w:hint="default"/>
-      </w:rPr>
-    </w:lvl>
-    <w:lvl w:ilvl="3">
-      <w:start w:val="1"/>
-      <w:numFmt w:val="bullet"/>
-      <w:lvlText w:val=""/>
-      <w:lvlJc w:val="left"/>
-      <w:pPr>
-        <w:tabs>
-          <w:tab w:val="num" w:pos="1800"/>
-        </w:tabs>
-        <w:ind w:left="1800" w:hanging="360"/>
-      </w:pPr>
-      <w:rPr>
-        <w:rFonts w:ascii="Symbol" w:hAnsi="Symbol" w:cs="Symbol" w:hint="default"/>
-      </w:rPr>
-    </w:lvl>
-    <w:lvl w:ilvl="4">
-      <w:start w:val="1"/>
-      <w:numFmt w:val="bullet"/>
-      <w:lvlText w:val="◦"/>
-      <w:lvlJc w:val="left"/>
-      <w:pPr>
-        <w:tabs>
-          <w:tab w:val="num" w:pos="2160"/>
-        </w:tabs>
-        <w:ind w:left="2160" w:hanging="360"/>
-      </w:pPr>
-      <w:rPr>
-        <w:rFonts w:ascii="OpenSymbol" w:hAnsi="OpenSymbol" w:cs="OpenSymbol" w:hint="default"/>
-      </w:rPr>
-    </w:lvl>
-    <w:lvl w:ilvl="5">
-      <w:start w:val="1"/>
-      <w:numFmt w:val="bullet"/>
-      <w:lvlText w:val="▪"/>
-      <w:lvlJc w:val="left"/>
-      <w:pPr>
-        <w:tabs>
-          <w:tab w:val="num" w:pos="2520"/>
-        </w:tabs>
-        <w:ind w:left="2520" w:hanging="360"/>
-      </w:pPr>
-      <w:rPr>
-        <w:rFonts w:ascii="OpenSymbol" w:hAnsi="OpenSymbol" w:cs="OpenSymbol" w:hint="default"/>
-      </w:rPr>
-    </w:lvl>
-    <w:lvl w:ilvl="6">
-      <w:start w:val="1"/>
-      <w:numFmt w:val="bullet"/>
-      <w:lvlText w:val=""/>
-      <w:lvlJc w:val="left"/>
-      <w:pPr>
-        <w:tabs>
-          <w:tab w:val="num" w:pos="2880"/>
-        </w:tabs>
-        <w:ind w:left="2880" w:hanging="360"/>
-      </w:pPr>
-      <w:rPr>
-        <w:rFonts w:ascii="Symbol" w:hAnsi="Symbol" w:cs="Symbol" w:hint="default"/>
-      </w:rPr>
-    </w:lvl>
-    <w:lvl w:ilvl="7">
-      <w:start w:val="1"/>
-      <w:numFmt w:val="bullet"/>
-      <w:lvlText w:val="◦"/>
-      <w:lvlJc w:val="left"/>
-      <w:pPr>
-        <w:tabs>
-          <w:tab w:val="num" w:pos="3240"/>
-        </w:tabs>
-        <w:ind w:left="3240" w:hanging="360"/>
-      </w:pPr>
-      <w:rPr>
-        <w:rFonts w:ascii="OpenSymbol" w:hAnsi="OpenSymbol" w:cs="OpenSymbol" w:hint="default"/>
-      </w:rPr>
-    </w:lvl>
-    <w:lvl w:ilvl="8">
-      <w:start w:val="1"/>
-      <w:numFmt w:val="bullet"/>
-      <w:lvlText w:val="▪"/>
-      <w:lvlJc w:val="left"/>
-      <w:pPr>
-        <w:tabs>
-          <w:tab w:val="num" w:pos="3600"/>
-        </w:tabs>
-        <w:ind w:left="3600" w:hanging="360"/>
-      </w:pPr>
-      <w:rPr>
-        <w:rFonts w:ascii="OpenSymbol" w:hAnsi="OpenSymbol" w:cs="OpenSymbol" w:hint="default"/>
-      </w:rPr>
-    </w:lvl>
-  </w:abstractNum>
-  <w:abstractNum w:abstractNumId="2">
-    <w:lvl w:ilvl="0">
-      <w:start w:val="1"/>
-      <w:numFmt w:val="none"/>
-      <w:suff w:val="nothing"/>
-      <w:lvlText w:val=""/>
-      <w:lvlJc w:val="left"/>
-      <w:pPr>
-        <w:tabs>
-          <w:tab w:val="num" w:pos="0"/>
-        </w:tabs>
-        <w:ind w:left="0" w:hanging="0"/>
-      </w:pPr>
-    </w:lvl>
-    <w:lvl w:ilvl="1">
-      <w:start w:val="1"/>
-      <w:numFmt w:val="none"/>
-      <w:suff w:val="nothing"/>
-      <w:lvlText w:val=""/>
-      <w:lvlJc w:val="left"/>
-      <w:pPr>
-        <w:tabs>
-          <w:tab w:val="num" w:pos="0"/>
-        </w:tabs>
-        <w:ind w:left="0" w:hanging="0"/>
-      </w:pPr>
-    </w:lvl>
-    <w:lvl w:ilvl="2">
-      <w:start w:val="1"/>
-      <w:numFmt w:val="none"/>
-      <w:suff w:val="nothing"/>
-      <w:lvlText w:val=""/>
-      <w:lvlJc w:val="left"/>
-      <w:pPr>
-        <w:tabs>
-          <w:tab w:val="num" w:pos="0"/>
-        </w:tabs>
-        <w:ind w:left="0" w:hanging="0"/>
-      </w:pPr>
-    </w:lvl>
-    <w:lvl w:ilvl="3">
-      <w:start w:val="1"/>
-      <w:numFmt w:val="none"/>
-      <w:suff w:val="nothing"/>
-      <w:lvlText w:val=""/>
-      <w:lvlJc w:val="left"/>
-      <w:pPr>
-        <w:tabs>
-          <w:tab w:val="num" w:pos="0"/>
-        </w:tabs>
-        <w:ind w:left="0" w:hanging="0"/>
-      </w:pPr>
-    </w:lvl>
-    <w:lvl w:ilvl="4">
-      <w:start w:val="1"/>
-      <w:numFmt w:val="none"/>
-      <w:suff w:val="nothing"/>
-      <w:lvlText w:val=""/>
-      <w:lvlJc w:val="left"/>
-      <w:pPr>
-        <w:tabs>
-          <w:tab w:val="num" w:pos="0"/>
-        </w:tabs>
-        <w:ind w:left="0" w:hanging="0"/>
-      </w:pPr>
-    </w:lvl>
-    <w:lvl w:ilvl="5">
-      <w:start w:val="1"/>
-      <w:numFmt w:val="none"/>
-      <w:suff w:val="nothing"/>
-      <w:lvlText w:val=""/>
-      <w:lvlJc w:val="left"/>
-      <w:pPr>
-        <w:tabs>
-          <w:tab w:val="num" w:pos="0"/>
-        </w:tabs>
-        <w:ind w:left="0" w:hanging="0"/>
-      </w:pPr>
-    </w:lvl>
-    <w:lvl w:ilvl="6">
-      <w:start w:val="1"/>
-      <w:numFmt w:val="none"/>
-      <w:suff w:val="nothing"/>
-      <w:lvlText w:val=""/>
-      <w:lvlJc w:val="left"/>
-      <w:pPr>
-        <w:tabs>
-          <w:tab w:val="num" w:pos="0"/>
-        </w:tabs>
-        <w:ind w:left="0" w:hanging="0"/>
-      </w:pPr>
-    </w:lvl>
-    <w:lvl w:ilvl="7">
-      <w:start w:val="1"/>
-      <w:numFmt w:val="none"/>
-      <w:suff w:val="nothing"/>
-      <w:lvlText w:val=""/>
-      <w:lvlJc w:val="left"/>
-      <w:pPr>
-        <w:tabs>
-          <w:tab w:val="num" w:pos="0"/>
-        </w:tabs>
-        <w:ind w:left="0" w:hanging="0"/>
-      </w:pPr>
-    </w:lvl>
-    <w:lvl w:ilvl="8">
-      <w:start w:val="1"/>
-      <w:numFmt w:val="none"/>
-      <w:suff w:val="nothing"/>
-      <w:lvlText w:val=""/>
-      <w:lvlJc w:val="left"/>
-      <w:pPr>
-        <w:tabs>
-          <w:tab w:val="num" w:pos="0"/>
-        </w:tabs>
-        <w:ind w:left="0" w:hanging="0"/>
-      </w:pPr>
-    </w:lvl>
-  </w:abstractNum>
-  <w:num w:numId="1">
-    <w:abstractNumId w:val="1"/>
-  </w:num>
-  <w:num w:numId="2">
-    <w:abstractNumId w:val="2"/>
-  </w:num>
-</w:numbering>
-</file>
-
 <file path=word/styles.xml><?xml version="1.0" encoding="utf-8"?>
 <w:styles xmlns:w="http://schemas.openxmlformats.org/wordprocessingml/2006/main" xmlns:w14="http://schemas.microsoft.com/office/word/2010/wordml" xmlns:mc="http://schemas.openxmlformats.org/markup-compatibility/2006" mc:Ignorable="w14">
   <w:docDefaults>
@@ -4772,6 +3821,14 @@
   </w:style>
   <w:style w:type="character" w:styleId="InternetLink3">
     <w:name w:val="Internet Link3"/>
+    <w:qFormat/>
+    <w:rPr>
+      <w:color w:val="000080"/>
+      <w:u w:val="single"/>
+    </w:rPr>
+  </w:style>
+  <w:style w:type="character" w:styleId="InternetLink4">
+    <w:name w:val="Internet Link4"/>
     <w:qFormat/>
     <w:rPr>
       <w:color w:val="000080"/>

</xml_diff>